<commit_message>
Changed the revision number
</commit_message>
<xml_diff>
--- a/Documentation/Simio API Note - EmulatingWorldTime.docx
+++ b/Documentation/Simio API Note - EmulatingWorldTime.docx
@@ -766,6 +766,8 @@
       <w:r>
         <w:t>Clock-Time).</w:t>
       </w:r>
+      <w:bookmarkStart w:id="2" w:name="_GoBack"/>
+      <w:bookmarkEnd w:id="2"/>
     </w:p>
     <w:p>
       <w:pPr>
@@ -821,7 +823,7 @@
       <w:pPr>
         <w:pStyle w:val="Heading2"/>
       </w:pPr>
-      <w:bookmarkStart w:id="2" w:name="_Toc516150869"/>
+      <w:bookmarkStart w:id="3" w:name="_Toc516150869"/>
       <w:r>
         <w:lastRenderedPageBreak/>
         <w:t xml:space="preserve">Some </w:t>
@@ -838,7 +840,7 @@
       <w:r>
         <w:t>he Simio Engine</w:t>
       </w:r>
-      <w:bookmarkEnd w:id="2"/>
+      <w:bookmarkEnd w:id="3"/>
     </w:p>
     <w:p/>
     <w:p>
@@ -1082,12 +1084,12 @@
       <w:pPr>
         <w:pStyle w:val="Heading1"/>
       </w:pPr>
-      <w:bookmarkStart w:id="3" w:name="_Toc516150870"/>
+      <w:bookmarkStart w:id="4" w:name="_Toc516150870"/>
       <w:r>
         <w:lastRenderedPageBreak/>
         <w:t>Extending Entities with the API</w:t>
       </w:r>
-      <w:bookmarkEnd w:id="3"/>
+      <w:bookmarkEnd w:id="4"/>
     </w:p>
     <w:p/>
     <w:p>
@@ -1111,11 +1113,11 @@
       <w:pPr>
         <w:pStyle w:val="Heading2"/>
       </w:pPr>
-      <w:bookmarkStart w:id="4" w:name="_Toc516150871"/>
+      <w:bookmarkStart w:id="5" w:name="_Toc516150871"/>
       <w:r>
         <w:t>World-Time Emulation</w:t>
       </w:r>
-      <w:bookmarkEnd w:id="4"/>
+      <w:bookmarkEnd w:id="5"/>
     </w:p>
     <w:p>
       <w:r>
@@ -1211,11 +1213,11 @@
       <w:pPr>
         <w:pStyle w:val="Heading2"/>
       </w:pPr>
-      <w:bookmarkStart w:id="5" w:name="_Toc516150872"/>
+      <w:bookmarkStart w:id="6" w:name="_Toc516150872"/>
       <w:r>
         <w:t>External Device Communications in World-Time</w:t>
       </w:r>
-      <w:bookmarkEnd w:id="5"/>
+      <w:bookmarkEnd w:id="6"/>
     </w:p>
     <w:p/>
     <w:p>
@@ -1240,8 +1242,6 @@
       <w:r>
         <w:t xml:space="preserve"> (a technique often referred to as “polling”). This communication protocol is called Request-Response; that is, we Request something from a device, and then expect to see a Response from it.</w:t>
       </w:r>
-      <w:bookmarkStart w:id="6" w:name="_GoBack"/>
-      <w:bookmarkEnd w:id="6"/>
     </w:p>
     <w:p>
       <w:r>
@@ -3980,7 +3980,7 @@
 </file>
 
 <file path=customXml/itemProps1.xml><?xml version="1.0" encoding="utf-8"?>
-<ds:datastoreItem xmlns:ds="http://schemas.openxmlformats.org/officeDocument/2006/customXml" ds:itemID="{A86F992F-C6EF-4F78-89BF-1EADB54F4AF3}">
+<ds:datastoreItem xmlns:ds="http://schemas.openxmlformats.org/officeDocument/2006/customXml" ds:itemID="{B627DBE2-80D5-463D-AAAD-701DAE3F0EC2}">
   <ds:schemaRefs>
     <ds:schemaRef ds:uri="http://schemas.openxmlformats.org/officeDocument/2006/bibliography"/>
   </ds:schemaRefs>

</xml_diff>

<commit_message>
Updated docs for some clarity and also let user know that emulation is now Simio has emulation "baked-in" for some licenses.
</commit_message>
<xml_diff>
--- a/Documentation/Simio API Note - EmulatingWorldTime.docx
+++ b/Documentation/Simio API Note - EmulatingWorldTime.docx
@@ -1,12 +1,12 @@
 
 <file path=word/document.xml><?xml version="1.0" encoding="utf-8"?>
-<w:document xmlns:wpc="http://schemas.microsoft.com/office/word/2010/wordprocessingCanvas" xmlns:cx="http://schemas.microsoft.com/office/drawing/2014/chartex" xmlns:cx1="http://schemas.microsoft.com/office/drawing/2015/9/8/chartex" xmlns:cx2="http://schemas.microsoft.com/office/drawing/2015/10/21/chartex" xmlns:cx3="http://schemas.microsoft.com/office/drawing/2016/5/9/chartex" xmlns:cx4="http://schemas.microsoft.com/office/drawing/2016/5/10/chartex" xmlns:cx5="http://schemas.microsoft.com/office/drawing/2016/5/11/chartex" xmlns:cx6="http://schemas.microsoft.com/office/drawing/2016/5/12/chartex" xmlns:cx7="http://schemas.microsoft.com/office/drawing/2016/5/13/chartex" xmlns:cx8="http://schemas.microsoft.com/office/drawing/2016/5/14/chartex" xmlns:mc="http://schemas.openxmlformats.org/markup-compatibility/2006" xmlns:aink="http://schemas.microsoft.com/office/drawing/2016/ink" xmlns:am3d="http://schemas.microsoft.com/office/drawing/2017/model3d" xmlns:o="urn:schemas-microsoft-com:office:office" xmlns:r="http://schemas.openxmlformats.org/officeDocument/2006/relationships" xmlns:m="http://schemas.openxmlformats.org/officeDocument/2006/math" xmlns:v="urn:schemas-microsoft-com:vml" xmlns:wp14="http://schemas.microsoft.com/office/word/2010/wordprocessingDrawing" xmlns:wp="http://schemas.openxmlformats.org/drawingml/2006/wordprocessingDrawing" xmlns:w10="urn:schemas-microsoft-com:office:word" xmlns:w="http://schemas.openxmlformats.org/wordprocessingml/2006/main" xmlns:w14="http://schemas.microsoft.com/office/word/2010/wordml" xmlns:w15="http://schemas.microsoft.com/office/word/2012/wordml" xmlns:w16cid="http://schemas.microsoft.com/office/word/2016/wordml/cid" xmlns:w16se="http://schemas.microsoft.com/office/word/2015/wordml/symex" xmlns:wpg="http://schemas.microsoft.com/office/word/2010/wordprocessingGroup" xmlns:wpi="http://schemas.microsoft.com/office/word/2010/wordprocessingInk" xmlns:wne="http://schemas.microsoft.com/office/word/2006/wordml" xmlns:wps="http://schemas.microsoft.com/office/word/2010/wordprocessingShape" mc:Ignorable="w14 w15 w16se w16cid wp14">
+<w:document xmlns:wpc="http://schemas.microsoft.com/office/word/2010/wordprocessingCanvas" xmlns:cx="http://schemas.microsoft.com/office/drawing/2014/chartex" xmlns:cx1="http://schemas.microsoft.com/office/drawing/2015/9/8/chartex" xmlns:cx2="http://schemas.microsoft.com/office/drawing/2015/10/21/chartex" xmlns:cx3="http://schemas.microsoft.com/office/drawing/2016/5/9/chartex" xmlns:cx4="http://schemas.microsoft.com/office/drawing/2016/5/10/chartex" xmlns:cx5="http://schemas.microsoft.com/office/drawing/2016/5/11/chartex" xmlns:cx6="http://schemas.microsoft.com/office/drawing/2016/5/12/chartex" xmlns:cx7="http://schemas.microsoft.com/office/drawing/2016/5/13/chartex" xmlns:cx8="http://schemas.microsoft.com/office/drawing/2016/5/14/chartex" xmlns:mc="http://schemas.openxmlformats.org/markup-compatibility/2006" xmlns:aink="http://schemas.microsoft.com/office/drawing/2016/ink" xmlns:am3d="http://schemas.microsoft.com/office/drawing/2017/model3d" xmlns:o="urn:schemas-microsoft-com:office:office" xmlns:oel="http://schemas.microsoft.com/office/2019/extlst" xmlns:r="http://schemas.openxmlformats.org/officeDocument/2006/relationships" xmlns:m="http://schemas.openxmlformats.org/officeDocument/2006/math" xmlns:v="urn:schemas-microsoft-com:vml" xmlns:wp14="http://schemas.microsoft.com/office/word/2010/wordprocessingDrawing" xmlns:wp="http://schemas.openxmlformats.org/drawingml/2006/wordprocessingDrawing" xmlns:w10="urn:schemas-microsoft-com:office:word" xmlns:w="http://schemas.openxmlformats.org/wordprocessingml/2006/main" xmlns:w14="http://schemas.microsoft.com/office/word/2010/wordml" xmlns:w15="http://schemas.microsoft.com/office/word/2012/wordml" xmlns:w16cex="http://schemas.microsoft.com/office/word/2018/wordml/cex" xmlns:w16cid="http://schemas.microsoft.com/office/word/2016/wordml/cid" xmlns:w16="http://schemas.microsoft.com/office/word/2018/wordml" xmlns:w16sdtdh="http://schemas.microsoft.com/office/word/2020/wordml/sdtdatahash" xmlns:w16se="http://schemas.microsoft.com/office/word/2015/wordml/symex" xmlns:wpg="http://schemas.microsoft.com/office/word/2010/wordprocessingGroup" xmlns:wpi="http://schemas.microsoft.com/office/word/2010/wordprocessingInk" xmlns:wne="http://schemas.microsoft.com/office/word/2006/wordml" xmlns:wps="http://schemas.microsoft.com/office/word/2010/wordprocessingShape" mc:Ignorable="w14 w15 w16se w16cid w16 w16cex w16sdtdh wp14">
   <w:body>
     <w:p>
       <w:pPr>
         <w:pStyle w:val="Heading1"/>
       </w:pPr>
-      <w:bookmarkStart w:id="0" w:name="_Toc516150867"/>
+      <w:bookmarkStart w:id="0" w:name="_Toc129580821"/>
       <w:r>
         <w:t xml:space="preserve">Simio API Note: </w:t>
       </w:r>
@@ -31,13 +31,49 @@
     </w:p>
     <w:p>
       <w:r>
-        <w:t xml:space="preserve">Revisions: January2018 (Dhouck) – Added to </w:t>
+        <w:t>Revisions: Jan</w:t>
+      </w:r>
+      <w:r>
+        <w:t xml:space="preserve"> </w:t>
+      </w:r>
+      <w:r>
+        <w:t>2018 (</w:t>
       </w:r>
       <w:proofErr w:type="spellStart"/>
       <w:r>
+        <w:t>Dhouck</w:t>
+      </w:r>
+      <w:proofErr w:type="spellEnd"/>
+      <w:r>
+        <w:t xml:space="preserve">) – Added to </w:t>
+      </w:r>
+      <w:proofErr w:type="spellStart"/>
+      <w:r>
         <w:t>Github</w:t>
       </w:r>
       <w:proofErr w:type="spellEnd"/>
+    </w:p>
+    <w:p>
+      <w:r>
+        <w:t xml:space="preserve">Revisions: </w:t>
+      </w:r>
+      <w:r>
+        <w:t>Mar 2023</w:t>
+      </w:r>
+      <w:r>
+        <w:t xml:space="preserve"> (</w:t>
+      </w:r>
+      <w:proofErr w:type="spellStart"/>
+      <w:r>
+        <w:t>Dhouck</w:t>
+      </w:r>
+      <w:proofErr w:type="spellEnd"/>
+      <w:r>
+        <w:t xml:space="preserve">) – </w:t>
+      </w:r>
+      <w:r>
+        <w:t>Updates</w:t>
+      </w:r>
     </w:p>
     <w:p/>
     <w:sdt>
@@ -90,7 +126,7 @@
           <w:r>
             <w:fldChar w:fldCharType="separate"/>
           </w:r>
-          <w:hyperlink w:anchor="_Toc516150867" w:history="1">
+          <w:hyperlink w:anchor="_Toc129580821" w:history="1">
             <w:r>
               <w:rPr>
                 <w:rStyle w:val="Hyperlink"/>
@@ -117,7 +153,7 @@
                 <w:noProof/>
                 <w:webHidden/>
               </w:rPr>
-              <w:instrText xml:space="preserve"> PAGEREF _Toc516150867 \h </w:instrText>
+              <w:instrText xml:space="preserve"> PAGEREF _Toc129580821 \h </w:instrText>
             </w:r>
             <w:r>
               <w:rPr>
@@ -159,7 +195,7 @@
               <w:noProof/>
             </w:rPr>
           </w:pPr>
-          <w:hyperlink w:anchor="_Toc516150868" w:history="1">
+          <w:hyperlink w:anchor="_Toc129580822" w:history="1">
             <w:r>
               <w:rPr>
                 <w:rStyle w:val="Hyperlink"/>
@@ -186,7 +222,7 @@
                 <w:noProof/>
                 <w:webHidden/>
               </w:rPr>
-              <w:instrText xml:space="preserve"> PAGEREF _Toc516150868 \h </w:instrText>
+              <w:instrText xml:space="preserve"> PAGEREF _Toc129580822 \h </w:instrText>
             </w:r>
             <w:r>
               <w:rPr>
@@ -228,7 +264,7 @@
               <w:noProof/>
             </w:rPr>
           </w:pPr>
-          <w:hyperlink w:anchor="_Toc516150869" w:history="1">
+          <w:hyperlink w:anchor="_Toc129580823" w:history="1">
             <w:r>
               <w:rPr>
                 <w:rStyle w:val="Hyperlink"/>
@@ -255,7 +291,7 @@
                 <w:noProof/>
                 <w:webHidden/>
               </w:rPr>
-              <w:instrText xml:space="preserve"> PAGEREF _Toc516150869 \h </w:instrText>
+              <w:instrText xml:space="preserve"> PAGEREF _Toc129580823 \h </w:instrText>
             </w:r>
             <w:r>
               <w:rPr>
@@ -297,7 +333,7 @@
               <w:noProof/>
             </w:rPr>
           </w:pPr>
-          <w:hyperlink w:anchor="_Toc516150870" w:history="1">
+          <w:hyperlink w:anchor="_Toc129580824" w:history="1">
             <w:r>
               <w:rPr>
                 <w:rStyle w:val="Hyperlink"/>
@@ -324,7 +360,7 @@
                 <w:noProof/>
                 <w:webHidden/>
               </w:rPr>
-              <w:instrText xml:space="preserve"> PAGEREF _Toc516150870 \h </w:instrText>
+              <w:instrText xml:space="preserve"> PAGEREF _Toc129580824 \h </w:instrText>
             </w:r>
             <w:r>
               <w:rPr>
@@ -366,7 +402,7 @@
               <w:noProof/>
             </w:rPr>
           </w:pPr>
-          <w:hyperlink w:anchor="_Toc516150871" w:history="1">
+          <w:hyperlink w:anchor="_Toc129580825" w:history="1">
             <w:r>
               <w:rPr>
                 <w:rStyle w:val="Hyperlink"/>
@@ -393,7 +429,7 @@
                 <w:noProof/>
                 <w:webHidden/>
               </w:rPr>
-              <w:instrText xml:space="preserve"> PAGEREF _Toc516150871 \h </w:instrText>
+              <w:instrText xml:space="preserve"> PAGEREF _Toc129580825 \h </w:instrText>
             </w:r>
             <w:r>
               <w:rPr>
@@ -435,7 +471,7 @@
               <w:noProof/>
             </w:rPr>
           </w:pPr>
-          <w:hyperlink w:anchor="_Toc516150872" w:history="1">
+          <w:hyperlink w:anchor="_Toc129580826" w:history="1">
             <w:r>
               <w:rPr>
                 <w:rStyle w:val="Hyperlink"/>
@@ -462,7 +498,7 @@
                 <w:noProof/>
                 <w:webHidden/>
               </w:rPr>
-              <w:instrText xml:space="preserve"> PAGEREF _Toc516150872 \h </w:instrText>
+              <w:instrText xml:space="preserve"> PAGEREF _Toc129580826 \h </w:instrText>
             </w:r>
             <w:r>
               <w:rPr>
@@ -504,13 +540,13 @@
               <w:noProof/>
             </w:rPr>
           </w:pPr>
-          <w:hyperlink w:anchor="_Toc516150873" w:history="1">
+          <w:hyperlink w:anchor="_Toc129580827" w:history="1">
             <w:r>
               <w:rPr>
                 <w:rStyle w:val="Hyperlink"/>
                 <w:noProof/>
               </w:rPr>
-              <w:t>User Step Code</w:t>
+              <w:t>How it Works: User Step Code</w:t>
             </w:r>
             <w:r>
               <w:rPr>
@@ -531,7 +567,7 @@
                 <w:noProof/>
                 <w:webHidden/>
               </w:rPr>
-              <w:instrText xml:space="preserve"> PAGEREF _Toc516150873 \h </w:instrText>
+              <w:instrText xml:space="preserve"> PAGEREF _Toc129580827 \h </w:instrText>
             </w:r>
             <w:r>
               <w:rPr>
@@ -573,7 +609,7 @@
               <w:noProof/>
             </w:rPr>
           </w:pPr>
-          <w:hyperlink w:anchor="_Toc516150874" w:history="1">
+          <w:hyperlink w:anchor="_Toc129580828" w:history="1">
             <w:r>
               <w:rPr>
                 <w:rStyle w:val="Hyperlink"/>
@@ -600,7 +636,7 @@
                 <w:noProof/>
                 <w:webHidden/>
               </w:rPr>
-              <w:instrText xml:space="preserve"> PAGEREF _Toc516150874 \h </w:instrText>
+              <w:instrText xml:space="preserve"> PAGEREF _Toc129580828 \h </w:instrText>
             </w:r>
             <w:r>
               <w:rPr>
@@ -620,7 +656,7 @@
                 <w:noProof/>
                 <w:webHidden/>
               </w:rPr>
-              <w:t>8</w:t>
+              <w:t>9</w:t>
             </w:r>
             <w:r>
               <w:rPr>
@@ -642,7 +678,7 @@
               <w:noProof/>
             </w:rPr>
           </w:pPr>
-          <w:hyperlink w:anchor="_Toc516150875" w:history="1">
+          <w:hyperlink w:anchor="_Toc129580829" w:history="1">
             <w:r>
               <w:rPr>
                 <w:rStyle w:val="Hyperlink"/>
@@ -669,7 +705,7 @@
                 <w:noProof/>
                 <w:webHidden/>
               </w:rPr>
-              <w:instrText xml:space="preserve"> PAGEREF _Toc516150875 \h </w:instrText>
+              <w:instrText xml:space="preserve"> PAGEREF _Toc129580829 \h </w:instrText>
             </w:r>
             <w:r>
               <w:rPr>
@@ -722,7 +758,7 @@
       <w:pPr>
         <w:pStyle w:val="Heading1"/>
       </w:pPr>
-      <w:bookmarkStart w:id="1" w:name="_Toc516150868"/>
+      <w:bookmarkStart w:id="1" w:name="_Toc129580822"/>
       <w:r>
         <w:t>Overview</w:t>
       </w:r>
@@ -766,8 +802,6 @@
       <w:r>
         <w:t>Clock-Time).</w:t>
       </w:r>
-      <w:bookmarkStart w:id="2" w:name="_GoBack"/>
-      <w:bookmarkEnd w:id="2"/>
     </w:p>
     <w:p>
       <w:pPr>
@@ -782,6 +816,35 @@
       </w:r>
     </w:p>
     <w:p>
+      <w:pPr>
+        <w:rPr>
+          <w:i/>
+          <w:iCs/>
+        </w:rPr>
+      </w:pPr>
+      <w:r>
+        <w:rPr>
+          <w:i/>
+          <w:iCs/>
+        </w:rPr>
+        <w:t xml:space="preserve">Note: </w:t>
+      </w:r>
+      <w:r>
+        <w:rPr>
+          <w:i/>
+          <w:iCs/>
+        </w:rPr>
+        <w:t xml:space="preserve">(March 2023) </w:t>
+      </w:r>
+      <w:r>
+        <w:rPr>
+          <w:i/>
+          <w:iCs/>
+        </w:rPr>
+        <w:t>The Simio product now includes features that permit world-time emulation. This is dependent upon which license you are using. See the Simio documentation for more information. This example is still relevant as it shows alternative techniques for accomplishing world-time synchronization with external devices.</w:t>
+      </w:r>
+    </w:p>
+    <w:p>
       <w:r>
         <w:t>In the more general sense, this emulator allows the simulation to proceed at a time that is a factor of World Time. When this factor is 1.0, then the simulation is running exactly at World Time, and when it is 2.0, it is running at twice World Time.</w:t>
       </w:r>
@@ -823,7 +886,7 @@
       <w:pPr>
         <w:pStyle w:val="Heading2"/>
       </w:pPr>
-      <w:bookmarkStart w:id="3" w:name="_Toc516150869"/>
+      <w:bookmarkStart w:id="2" w:name="_Toc129580823"/>
       <w:r>
         <w:lastRenderedPageBreak/>
         <w:t xml:space="preserve">Some </w:t>
@@ -840,7 +903,7 @@
       <w:r>
         <w:t>he Simio Engine</w:t>
       </w:r>
-      <w:bookmarkEnd w:id="3"/>
+      <w:bookmarkEnd w:id="2"/>
     </w:p>
     <w:p/>
     <w:p>
@@ -1084,40 +1147,52 @@
       <w:pPr>
         <w:pStyle w:val="Heading1"/>
       </w:pPr>
-      <w:bookmarkStart w:id="4" w:name="_Toc516150870"/>
+      <w:bookmarkStart w:id="3" w:name="_Toc129580824"/>
       <w:r>
         <w:lastRenderedPageBreak/>
         <w:t>Extending Entities with the API</w:t>
       </w:r>
+      <w:bookmarkEnd w:id="3"/>
+    </w:p>
+    <w:p/>
+    <w:p>
+      <w:r>
+        <w:t>A</w:t>
+      </w:r>
+      <w:r>
+        <w:t>lthough</w:t>
+      </w:r>
+      <w:r>
+        <w:t xml:space="preserve"> Simio does have a b</w:t>
+      </w:r>
+      <w:r>
+        <w:t>aked</w:t>
+      </w:r>
+      <w:r>
+        <w:t>-in way of running in World-Time</w:t>
+      </w:r>
+      <w:r>
+        <w:t xml:space="preserve">, it is dependent upon your license type. This example shows how </w:t>
+      </w:r>
+      <w:r>
+        <w:t xml:space="preserve">it can </w:t>
+      </w:r>
+      <w:r>
+        <w:t xml:space="preserve">also </w:t>
+      </w:r>
+      <w:r>
+        <w:t>be accomplished with a few custom User Steps.</w:t>
+      </w:r>
+    </w:p>
+    <w:p>
+      <w:pPr>
+        <w:pStyle w:val="Heading2"/>
+      </w:pPr>
+      <w:bookmarkStart w:id="4" w:name="_Toc129580825"/>
+      <w:r>
+        <w:t>World-Time Emulation</w:t>
+      </w:r>
       <w:bookmarkEnd w:id="4"/>
-    </w:p>
-    <w:p/>
-    <w:p>
-      <w:r>
-        <w:t>At the time of this writing, Simio does not have a b</w:t>
-      </w:r>
-      <w:r>
-        <w:t>aked</w:t>
-      </w:r>
-      <w:r>
-        <w:t xml:space="preserve">-in way of running in World-Time. However, it can be </w:t>
-      </w:r>
-      <w:r>
-        <w:t xml:space="preserve">easily </w:t>
-      </w:r>
-      <w:r>
-        <w:t>accomplished with a few custom User Steps.</w:t>
-      </w:r>
-    </w:p>
-    <w:p>
-      <w:pPr>
-        <w:pStyle w:val="Heading2"/>
-      </w:pPr>
-      <w:bookmarkStart w:id="5" w:name="_Toc516150871"/>
-      <w:r>
-        <w:t>World-Time Emulation</w:t>
-      </w:r>
-      <w:bookmarkEnd w:id="5"/>
     </w:p>
     <w:p>
       <w:r>
@@ -1213,11 +1288,11 @@
       <w:pPr>
         <w:pStyle w:val="Heading2"/>
       </w:pPr>
-      <w:bookmarkStart w:id="6" w:name="_Toc516150872"/>
+      <w:bookmarkStart w:id="5" w:name="_Toc129580826"/>
       <w:r>
         <w:t>External Device Communications in World-Time</w:t>
       </w:r>
-      <w:bookmarkEnd w:id="6"/>
+      <w:bookmarkEnd w:id="5"/>
     </w:p>
     <w:p/>
     <w:p>
@@ -1381,68 +1456,40 @@
       <w:r>
         <w:t xml:space="preserve"> exists on the Device Step, and defaults to “C:\(test)”</w:t>
       </w:r>
+      <w:r>
+        <w:t xml:space="preserve">. You can set this to any location, but it must match the setting for the </w:t>
+      </w:r>
+      <w:proofErr w:type="spellStart"/>
+      <w:r>
+        <w:t>DeviceEmulationProgram</w:t>
+      </w:r>
+      <w:proofErr w:type="spellEnd"/>
+      <w:r>
+        <w:t xml:space="preserve">, which is found in </w:t>
+      </w:r>
+      <w:proofErr w:type="spellStart"/>
+      <w:r>
+        <w:t>DeviceEmu</w:t>
+      </w:r>
+      <w:r>
+        <w:t>lator.exe.config</w:t>
+      </w:r>
+      <w:proofErr w:type="spellEnd"/>
+      <w:r>
+        <w:t>.</w:t>
+      </w:r>
     </w:p>
     <w:p/>
-    <w:p>
-      <w:r>
-        <w:t xml:space="preserve">Keep in mind that at this point this example project </w:t>
-      </w:r>
-      <w:r>
-        <w:t>was built for demonstration purposes</w:t>
-      </w:r>
-      <w:r>
-        <w:t>. For production purposes it</w:t>
-      </w:r>
-      <w:r>
-        <w:t xml:space="preserve"> would need to be ruggedized (e.g. better error handling, startup, and shutdown)</w:t>
-      </w:r>
-      <w:r>
-        <w:t>.</w:t>
-      </w:r>
-    </w:p>
-    <w:p/>
-    <w:p>
-      <w:r>
-        <w:t xml:space="preserve">For this project there is also a separate </w:t>
-      </w:r>
-      <w:proofErr w:type="spellStart"/>
-      <w:r>
-        <w:t>DeviceEmulator</w:t>
-      </w:r>
-      <w:proofErr w:type="spellEnd"/>
-      <w:r>
-        <w:t xml:space="preserve"> program. It is a simple WinForms application as included in the project folder.</w:t>
-      </w:r>
-    </w:p>
-    <w:p>
-      <w:r>
-        <w:t xml:space="preserve">There is also an animated Gif (SimioEmulation1.gif) which demonstrates what you should see when you run the project </w:t>
-      </w:r>
-      <w:r>
-        <w:t>and</w:t>
-      </w:r>
-      <w:r>
-        <w:t xml:space="preserve"> an example use of the </w:t>
-      </w:r>
-      <w:proofErr w:type="spellStart"/>
-      <w:r>
-        <w:t>DeviceEmulator</w:t>
-      </w:r>
-      <w:proofErr w:type="spellEnd"/>
-      <w:r>
-        <w:t xml:space="preserve"> as well.</w:t>
-      </w:r>
-    </w:p>
     <w:p>
       <w:r>
         <w:rPr>
           <w:noProof/>
         </w:rPr>
         <w:drawing>
-          <wp:inline distT="0" distB="0" distL="0" distR="0" wp14:anchorId="229177F4" wp14:editId="43B602BE">
-            <wp:extent cx="5943600" cy="3308985"/>
-            <wp:effectExtent l="0" t="0" r="0" b="5715"/>
-            <wp:docPr id="12" name="Picture 12"/>
+          <wp:inline distT="0" distB="0" distL="0" distR="0" wp14:anchorId="4D7A5C0C" wp14:editId="393380E0">
+            <wp:extent cx="4933950" cy="1971040"/>
+            <wp:effectExtent l="0" t="0" r="0" b="0"/>
+            <wp:docPr id="2" name="Picture 2"/>
             <wp:cNvGraphicFramePr>
               <a:graphicFrameLocks xmlns:a="http://schemas.openxmlformats.org/drawingml/2006/main" noChangeAspect="1"/>
             </wp:cNvGraphicFramePr>
@@ -1462,7 +1509,7 @@
                   <pic:spPr>
                     <a:xfrm>
                       <a:off x="0" y="0"/>
-                      <a:ext cx="5943600" cy="3308985"/>
+                      <a:ext cx="4945873" cy="1975803"/>
                     </a:xfrm>
                     <a:prstGeom prst="rect">
                       <a:avLst/>
@@ -1475,26 +1522,53 @@
         </w:drawing>
       </w:r>
     </w:p>
-    <w:p/>
-    <w:p>
-      <w:r>
-        <w:t>The Simio Model (</w:t>
+    <w:p>
+      <w:r>
+        <w:t xml:space="preserve">Keep in mind that at this point this example project </w:t>
+      </w:r>
+      <w:r>
+        <w:t>was built for demonstration purposes</w:t>
+      </w:r>
+      <w:r>
+        <w:t>. For production purposes it</w:t>
+      </w:r>
+      <w:r>
+        <w:t xml:space="preserve"> would need to be ruggedized (e.g. better error handling, startup, and shutdown)</w:t>
+      </w:r>
+      <w:r>
+        <w:t>.</w:t>
+      </w:r>
+    </w:p>
+    <w:p>
+      <w:r>
+        <w:t xml:space="preserve">For this project there is also a separate </w:t>
       </w:r>
       <w:proofErr w:type="spellStart"/>
       <w:r>
-        <w:t>ModelEmulatingWorldTime.Spfx</w:t>
+        <w:t>DeviceEmulator</w:t>
       </w:r>
       <w:proofErr w:type="spellEnd"/>
       <w:r>
-        <w:t xml:space="preserve">) resides directly under the </w:t>
+        <w:t xml:space="preserve"> program. It is a simple WinForms application as included in the project folder.</w:t>
+      </w:r>
+    </w:p>
+    <w:p>
+      <w:r>
+        <w:t xml:space="preserve">There is also an animated Gif (SimioEmulation1.gif) which demonstrates what you should see when you run the project </w:t>
+      </w:r>
+      <w:r>
+        <w:t>and</w:t>
+      </w:r>
+      <w:r>
+        <w:t xml:space="preserve"> an example use of the </w:t>
       </w:r>
       <w:proofErr w:type="spellStart"/>
       <w:r>
-        <w:t>EmulatingWorldTime</w:t>
+        <w:t>DeviceEmulator</w:t>
       </w:r>
       <w:proofErr w:type="spellEnd"/>
       <w:r>
-        <w:t xml:space="preserve"> folder.</w:t>
+        <w:t xml:space="preserve"> as well.</w:t>
       </w:r>
     </w:p>
     <w:p>
@@ -1504,10 +1578,10 @@
         </w:rPr>
         <w:lastRenderedPageBreak/>
         <w:drawing>
-          <wp:inline distT="0" distB="0" distL="0" distR="0" wp14:anchorId="23E06F39" wp14:editId="544AD71F">
-            <wp:extent cx="5943600" cy="2352675"/>
-            <wp:effectExtent l="0" t="0" r="0" b="9525"/>
-            <wp:docPr id="13" name="Picture 13"/>
+          <wp:inline distT="0" distB="0" distL="0" distR="0" wp14:anchorId="229177F4" wp14:editId="43B602BE">
+            <wp:extent cx="5943600" cy="3308985"/>
+            <wp:effectExtent l="0" t="0" r="0" b="5715"/>
+            <wp:docPr id="12" name="Picture 12"/>
             <wp:cNvGraphicFramePr>
               <a:graphicFrameLocks xmlns:a="http://schemas.openxmlformats.org/drawingml/2006/main" noChangeAspect="1"/>
             </wp:cNvGraphicFramePr>
@@ -1527,7 +1601,7 @@
                   <pic:spPr>
                     <a:xfrm>
                       <a:off x="0" y="0"/>
-                      <a:ext cx="5943600" cy="2352675"/>
+                      <a:ext cx="5943600" cy="3308985"/>
                     </a:xfrm>
                     <a:prstGeom prst="rect">
                       <a:avLst/>
@@ -1541,145 +1615,37 @@
       </w:r>
     </w:p>
     <w:p/>
-    <w:p/>
-    <w:p>
-      <w:pPr>
-        <w:keepNext/>
-      </w:pPr>
-    </w:p>
-    <w:p>
-      <w:pPr>
-        <w:pStyle w:val="Heading1"/>
-      </w:pPr>
-      <w:bookmarkStart w:id="7" w:name="_Toc516150873"/>
-      <w:r>
-        <w:t>User Step Code</w:t>
-      </w:r>
-      <w:bookmarkEnd w:id="7"/>
-    </w:p>
-    <w:p>
-      <w:pPr>
-        <w:keepNext/>
-      </w:pPr>
-    </w:p>
-    <w:p>
-      <w:pPr>
-        <w:keepNext/>
-      </w:pPr>
-      <w:r>
-        <w:t>Again, there are two User Steps:</w:t>
-      </w:r>
-    </w:p>
-    <w:p>
-      <w:pPr>
-        <w:pStyle w:val="ListParagraph"/>
-        <w:keepNext/>
-        <w:numPr>
-          <w:ilvl w:val="0"/>
-          <w:numId w:val="9"/>
-        </w:numPr>
-      </w:pPr>
+    <w:p>
+      <w:r>
+        <w:t>The Simio Model (</w:t>
+      </w:r>
       <w:proofErr w:type="spellStart"/>
       <w:r>
-        <w:t>EmulationSync</w:t>
+        <w:t>ModelEmulatingWorldTime.Spfx</w:t>
       </w:r>
       <w:proofErr w:type="spellEnd"/>
       <w:r>
-        <w:t xml:space="preserve"> Step, and</w:t>
-      </w:r>
-    </w:p>
-    <w:p>
-      <w:pPr>
-        <w:pStyle w:val="ListParagraph"/>
-        <w:keepNext/>
-        <w:numPr>
-          <w:ilvl w:val="0"/>
-          <w:numId w:val="9"/>
-        </w:numPr>
-      </w:pPr>
-      <w:r>
-        <w:t>Device Step</w:t>
-      </w:r>
-    </w:p>
-    <w:p>
-      <w:pPr>
-        <w:keepNext/>
-      </w:pPr>
-    </w:p>
-    <w:p>
-      <w:pPr>
-        <w:pStyle w:val="Heading2"/>
-      </w:pPr>
-      <w:bookmarkStart w:id="8" w:name="_Toc516150874"/>
+        <w:t xml:space="preserve">) resides directly under the </w:t>
+      </w:r>
       <w:proofErr w:type="spellStart"/>
       <w:r>
-        <w:t>EmulationSync</w:t>
+        <w:t>EmulatingWorldTime</w:t>
       </w:r>
       <w:proofErr w:type="spellEnd"/>
       <w:r>
-        <w:t xml:space="preserve"> Step</w:t>
-      </w:r>
-      <w:bookmarkEnd w:id="8"/>
-    </w:p>
-    <w:p>
-      <w:pPr>
-        <w:keepNext/>
-      </w:pPr>
-    </w:p>
-    <w:p>
-      <w:pPr>
-        <w:keepNext/>
-      </w:pPr>
-      <w:r>
-        <w:t xml:space="preserve">The </w:t>
-      </w:r>
-      <w:proofErr w:type="spellStart"/>
-      <w:r>
-        <w:t>EmulationSync</w:t>
-      </w:r>
-      <w:proofErr w:type="spellEnd"/>
-      <w:r>
-        <w:t xml:space="preserve"> Step uses a singleton to store Sim-Time and World-Time data. This could be done with Simio objects (Properties and States) if you preferred.</w:t>
-      </w:r>
-    </w:p>
-    <w:p>
-      <w:pPr>
-        <w:keepNext/>
-      </w:pPr>
-      <w:r>
-        <w:t>On start, there is a one-time store of the starting Sim-Time and World-Time.</w:t>
-      </w:r>
-    </w:p>
-    <w:p>
-      <w:pPr>
-        <w:keepNext/>
-      </w:pPr>
-      <w:r>
-        <w:t>At each run, the difference (delta) between the Sim-Time and World-Time is performed, and a “</w:t>
-      </w:r>
-      <w:proofErr w:type="spellStart"/>
-      <w:r>
-        <w:t>Thread.Sleep</w:t>
-      </w:r>
-      <w:proofErr w:type="spellEnd"/>
-      <w:r>
-        <w:t>” is called for that duration to suspend the thread (which is the simulation thread).</w:t>
-      </w:r>
-    </w:p>
-    <w:p>
-      <w:pPr>
-        <w:keepNext/>
-      </w:pPr>
+        <w:t xml:space="preserve"> folder.</w:t>
+      </w:r>
+    </w:p>
+    <w:p>
       <w:r>
         <w:rPr>
           <w:noProof/>
         </w:rPr>
-        <w:lastRenderedPageBreak/>
         <w:drawing>
-          <wp:inline distT="0" distB="0" distL="0" distR="0" wp14:anchorId="326559E0" wp14:editId="5E66C865">
-            <wp:extent cx="5943600" cy="4508500"/>
-            <wp:effectExtent l="0" t="0" r="0" b="6350"/>
-            <wp:docPr id="9" name="Picture 9"/>
+          <wp:inline distT="0" distB="0" distL="0" distR="0" wp14:anchorId="23E06F39" wp14:editId="544AD71F">
+            <wp:extent cx="5943600" cy="2352675"/>
+            <wp:effectExtent l="0" t="0" r="0" b="9525"/>
+            <wp:docPr id="13" name="Picture 13"/>
             <wp:cNvGraphicFramePr>
               <a:graphicFrameLocks xmlns:a="http://schemas.openxmlformats.org/drawingml/2006/main" noChangeAspect="1"/>
             </wp:cNvGraphicFramePr>
@@ -1699,6 +1665,287 @@
                   <pic:spPr>
                     <a:xfrm>
                       <a:off x="0" y="0"/>
+                      <a:ext cx="5943600" cy="2352675"/>
+                    </a:xfrm>
+                    <a:prstGeom prst="rect">
+                      <a:avLst/>
+                    </a:prstGeom>
+                  </pic:spPr>
+                </pic:pic>
+              </a:graphicData>
+            </a:graphic>
+          </wp:inline>
+        </w:drawing>
+      </w:r>
+    </w:p>
+    <w:p/>
+    <w:p/>
+    <w:p>
+      <w:pPr>
+        <w:keepNext/>
+      </w:pPr>
+    </w:p>
+    <w:p>
+      <w:pPr>
+        <w:pStyle w:val="Heading1"/>
+      </w:pPr>
+      <w:bookmarkStart w:id="6" w:name="_Toc129580827"/>
+      <w:r>
+        <w:t xml:space="preserve">How it Works: </w:t>
+      </w:r>
+      <w:r>
+        <w:t>User Step Code</w:t>
+      </w:r>
+      <w:bookmarkEnd w:id="6"/>
+    </w:p>
+    <w:p>
+      <w:pPr>
+        <w:keepNext/>
+      </w:pPr>
+    </w:p>
+    <w:p>
+      <w:pPr>
+        <w:keepNext/>
+      </w:pPr>
+      <w:r>
+        <w:t>This section explains how the underlying C# code within the custom (user-defined) steps works. Armed with this knowledge you can customize the steps for your particular purpose.</w:t>
+      </w:r>
+    </w:p>
+    <w:p>
+      <w:pPr>
+        <w:keepNext/>
+      </w:pPr>
+      <w:r>
+        <w:t>Again, there are two User Steps:</w:t>
+      </w:r>
+    </w:p>
+    <w:p>
+      <w:pPr>
+        <w:pStyle w:val="ListParagraph"/>
+        <w:keepNext/>
+        <w:numPr>
+          <w:ilvl w:val="0"/>
+          <w:numId w:val="9"/>
+        </w:numPr>
+      </w:pPr>
+      <w:proofErr w:type="spellStart"/>
+      <w:r>
+        <w:t>EmulationSync</w:t>
+      </w:r>
+      <w:proofErr w:type="spellEnd"/>
+      <w:r>
+        <w:t xml:space="preserve"> Step, and</w:t>
+      </w:r>
+    </w:p>
+    <w:p>
+      <w:pPr>
+        <w:pStyle w:val="ListParagraph"/>
+        <w:keepNext/>
+        <w:numPr>
+          <w:ilvl w:val="0"/>
+          <w:numId w:val="9"/>
+        </w:numPr>
+      </w:pPr>
+      <w:r>
+        <w:t>Device Step</w:t>
+      </w:r>
+    </w:p>
+    <w:p>
+      <w:pPr>
+        <w:keepNext/>
+      </w:pPr>
+      <w:r>
+        <w:t xml:space="preserve">When you build </w:t>
+      </w:r>
+      <w:proofErr w:type="spellStart"/>
+      <w:r>
+        <w:t>EmulatingWorldTime</w:t>
+      </w:r>
+      <w:proofErr w:type="spellEnd"/>
+      <w:r>
+        <w:t xml:space="preserve"> project a single DLL is created. This DLL contains both of these steps, and this DLL must be located where the Simio application can find it (such as c:\users\{your-name}\documents\SimioUserExtensions). You’ll know this is successful when you run Simio and go to the </w:t>
+      </w:r>
+      <w:proofErr w:type="spellStart"/>
+      <w:r>
+        <w:t>UserDefined</w:t>
+      </w:r>
+      <w:proofErr w:type="spellEnd"/>
+      <w:r>
+        <w:t xml:space="preserve"> Steps of the Processes tab and locate the </w:t>
+      </w:r>
+      <w:proofErr w:type="spellStart"/>
+      <w:r>
+        <w:t>DeviceStep</w:t>
+      </w:r>
+      <w:proofErr w:type="spellEnd"/>
+      <w:r>
+        <w:t xml:space="preserve"> and </w:t>
+      </w:r>
+      <w:proofErr w:type="spellStart"/>
+      <w:r>
+        <w:t>EmulatorSyncStep</w:t>
+      </w:r>
+      <w:proofErr w:type="spellEnd"/>
+      <w:r>
+        <w:t>:</w:t>
+      </w:r>
+    </w:p>
+    <w:p>
+      <w:pPr>
+        <w:keepNext/>
+      </w:pPr>
+    </w:p>
+    <w:p>
+      <w:pPr>
+        <w:keepNext/>
+      </w:pPr>
+      <w:r>
+        <w:rPr>
+          <w:noProof/>
+        </w:rPr>
+        <w:drawing>
+          <wp:inline distT="0" distB="0" distL="0" distR="0" wp14:anchorId="592866CF" wp14:editId="614E169C">
+            <wp:extent cx="6207760" cy="3571875"/>
+            <wp:effectExtent l="0" t="0" r="2540" b="9525"/>
+            <wp:docPr id="3" name="Picture 3" descr="A picture containing diagram&#10;&#10;Description automatically generated"/>
+            <wp:cNvGraphicFramePr>
+              <a:graphicFrameLocks xmlns:a="http://schemas.openxmlformats.org/drawingml/2006/main" noChangeAspect="1"/>
+            </wp:cNvGraphicFramePr>
+            <a:graphic xmlns:a="http://schemas.openxmlformats.org/drawingml/2006/main">
+              <a:graphicData uri="http://schemas.openxmlformats.org/drawingml/2006/picture">
+                <pic:pic xmlns:pic="http://schemas.openxmlformats.org/drawingml/2006/picture">
+                  <pic:nvPicPr>
+                    <pic:cNvPr id="3" name="Picture 3" descr="A picture containing diagram&#10;&#10;Description automatically generated"/>
+                    <pic:cNvPicPr/>
+                  </pic:nvPicPr>
+                  <pic:blipFill>
+                    <a:blip r:embed="rId15"/>
+                    <a:stretch>
+                      <a:fillRect/>
+                    </a:stretch>
+                  </pic:blipFill>
+                  <pic:spPr>
+                    <a:xfrm>
+                      <a:off x="0" y="0"/>
+                      <a:ext cx="6215565" cy="3576366"/>
+                    </a:xfrm>
+                    <a:prstGeom prst="rect">
+                      <a:avLst/>
+                    </a:prstGeom>
+                  </pic:spPr>
+                </pic:pic>
+              </a:graphicData>
+            </a:graphic>
+          </wp:inline>
+        </w:drawing>
+      </w:r>
+    </w:p>
+    <w:p>
+      <w:pPr>
+        <w:rPr>
+          <w:rFonts w:asciiTheme="majorHAnsi" w:eastAsiaTheme="majorEastAsia" w:hAnsiTheme="majorHAnsi" w:cstheme="majorBidi"/>
+          <w:color w:val="2F5496" w:themeColor="accent1" w:themeShade="BF"/>
+          <w:sz w:val="26"/>
+          <w:szCs w:val="26"/>
+        </w:rPr>
+      </w:pPr>
+      <w:r>
+        <w:br w:type="page"/>
+      </w:r>
+    </w:p>
+    <w:p>
+      <w:pPr>
+        <w:pStyle w:val="Heading2"/>
+      </w:pPr>
+      <w:bookmarkStart w:id="7" w:name="_Toc129580828"/>
+      <w:proofErr w:type="spellStart"/>
+      <w:r>
+        <w:lastRenderedPageBreak/>
+        <w:t>EmulationSync</w:t>
+      </w:r>
+      <w:proofErr w:type="spellEnd"/>
+      <w:r>
+        <w:t xml:space="preserve"> Step</w:t>
+      </w:r>
+      <w:bookmarkEnd w:id="7"/>
+    </w:p>
+    <w:p>
+      <w:pPr>
+        <w:keepNext/>
+      </w:pPr>
+    </w:p>
+    <w:p>
+      <w:pPr>
+        <w:keepNext/>
+      </w:pPr>
+      <w:r>
+        <w:t xml:space="preserve">The </w:t>
+      </w:r>
+      <w:proofErr w:type="spellStart"/>
+      <w:r>
+        <w:t>EmulationSync</w:t>
+      </w:r>
+      <w:proofErr w:type="spellEnd"/>
+      <w:r>
+        <w:t xml:space="preserve"> Step uses a singleton to store Sim-Time and World-Time data. This could be done with Simio objects (Properties and States) if you preferred.</w:t>
+      </w:r>
+    </w:p>
+    <w:p>
+      <w:pPr>
+        <w:keepNext/>
+      </w:pPr>
+      <w:r>
+        <w:t>On start, there is a one-time store of the starting Sim-Time and World-Time.</w:t>
+      </w:r>
+    </w:p>
+    <w:p>
+      <w:pPr>
+        <w:keepNext/>
+      </w:pPr>
+      <w:r>
+        <w:t>At each run, the difference (delta) between the Sim-Time and World-Time is performed, and a “</w:t>
+      </w:r>
+      <w:proofErr w:type="spellStart"/>
+      <w:r>
+        <w:t>Thread.Sleep</w:t>
+      </w:r>
+      <w:proofErr w:type="spellEnd"/>
+      <w:r>
+        <w:t>” is called for that duration to suspend the thread (which is the simulation thread).</w:t>
+      </w:r>
+    </w:p>
+    <w:p>
+      <w:pPr>
+        <w:keepNext/>
+      </w:pPr>
+      <w:r>
+        <w:rPr>
+          <w:noProof/>
+        </w:rPr>
+        <w:drawing>
+          <wp:inline distT="0" distB="0" distL="0" distR="0" wp14:anchorId="326559E0" wp14:editId="5E66C865">
+            <wp:extent cx="5943600" cy="4508500"/>
+            <wp:effectExtent l="0" t="0" r="0" b="6350"/>
+            <wp:docPr id="9" name="Picture 9"/>
+            <wp:cNvGraphicFramePr>
+              <a:graphicFrameLocks xmlns:a="http://schemas.openxmlformats.org/drawingml/2006/main" noChangeAspect="1"/>
+            </wp:cNvGraphicFramePr>
+            <a:graphic xmlns:a="http://schemas.openxmlformats.org/drawingml/2006/main">
+              <a:graphicData uri="http://schemas.openxmlformats.org/drawingml/2006/picture">
+                <pic:pic xmlns:pic="http://schemas.openxmlformats.org/drawingml/2006/picture">
+                  <pic:nvPicPr>
+                    <pic:cNvPr id="1" name=""/>
+                    <pic:cNvPicPr/>
+                  </pic:nvPicPr>
+                  <pic:blipFill>
+                    <a:blip r:embed="rId16"/>
+                    <a:stretch>
+                      <a:fillRect/>
+                    </a:stretch>
+                  </pic:blipFill>
+                  <pic:spPr>
+                    <a:xfrm>
+                      <a:off x="0" y="0"/>
                       <a:ext cx="5943600" cy="4508500"/>
                     </a:xfrm>
                     <a:prstGeom prst="rect">
@@ -1742,12 +1989,12 @@
       <w:pPr>
         <w:pStyle w:val="Heading2"/>
       </w:pPr>
-      <w:bookmarkStart w:id="9" w:name="_Toc516150875"/>
+      <w:bookmarkStart w:id="8" w:name="_Toc129580829"/>
       <w:r>
         <w:lastRenderedPageBreak/>
         <w:t>Device Step</w:t>
       </w:r>
-      <w:bookmarkEnd w:id="9"/>
+      <w:bookmarkEnd w:id="8"/>
     </w:p>
     <w:p/>
     <w:p>
@@ -1817,7 +2064,7 @@
                     <pic:cNvPicPr/>
                   </pic:nvPicPr>
                   <pic:blipFill>
-                    <a:blip r:embed="rId15"/>
+                    <a:blip r:embed="rId17"/>
                     <a:stretch>
                       <a:fillRect/>
                     </a:stretch>
@@ -1904,7 +2151,7 @@
                     <pic:cNvPicPr/>
                   </pic:nvPicPr>
                   <pic:blipFill>
-                    <a:blip r:embed="rId16"/>
+                    <a:blip r:embed="rId18"/>
                     <a:stretch>
                       <a:fillRect/>
                     </a:stretch>
@@ -1928,7 +2175,7 @@
     <w:p/>
     <w:p/>
     <w:sectPr>
-      <w:headerReference w:type="default" r:id="rId17"/>
+      <w:headerReference w:type="default" r:id="rId19"/>
       <w:pgSz w:w="12240" w:h="15840"/>
       <w:pgMar w:top="1440" w:right="1440" w:bottom="1440" w:left="1440" w:header="720" w:footer="720" w:gutter="0"/>
       <w:cols w:space="720"/>
@@ -1939,7 +2186,7 @@
 </file>
 
 <file path=word/endnotes.xml><?xml version="1.0" encoding="utf-8"?>
-<w:endnotes xmlns:wpc="http://schemas.microsoft.com/office/word/2010/wordprocessingCanvas" xmlns:cx="http://schemas.microsoft.com/office/drawing/2014/chartex" xmlns:cx1="http://schemas.microsoft.com/office/drawing/2015/9/8/chartex" xmlns:cx2="http://schemas.microsoft.com/office/drawing/2015/10/21/chartex" xmlns:cx3="http://schemas.microsoft.com/office/drawing/2016/5/9/chartex" xmlns:cx4="http://schemas.microsoft.com/office/drawing/2016/5/10/chartex" xmlns:cx5="http://schemas.microsoft.com/office/drawing/2016/5/11/chartex" xmlns:cx6="http://schemas.microsoft.com/office/drawing/2016/5/12/chartex" xmlns:cx7="http://schemas.microsoft.com/office/drawing/2016/5/13/chartex" xmlns:cx8="http://schemas.microsoft.com/office/drawing/2016/5/14/chartex" xmlns:mc="http://schemas.openxmlformats.org/markup-compatibility/2006" xmlns:aink="http://schemas.microsoft.com/office/drawing/2016/ink" xmlns:am3d="http://schemas.microsoft.com/office/drawing/2017/model3d" xmlns:o="urn:schemas-microsoft-com:office:office" xmlns:r="http://schemas.openxmlformats.org/officeDocument/2006/relationships" xmlns:m="http://schemas.openxmlformats.org/officeDocument/2006/math" xmlns:v="urn:schemas-microsoft-com:vml" xmlns:wp14="http://schemas.microsoft.com/office/word/2010/wordprocessingDrawing" xmlns:wp="http://schemas.openxmlformats.org/drawingml/2006/wordprocessingDrawing" xmlns:w10="urn:schemas-microsoft-com:office:word" xmlns:w="http://schemas.openxmlformats.org/wordprocessingml/2006/main" xmlns:w14="http://schemas.microsoft.com/office/word/2010/wordml" xmlns:w15="http://schemas.microsoft.com/office/word/2012/wordml" xmlns:w16cid="http://schemas.microsoft.com/office/word/2016/wordml/cid" xmlns:w16se="http://schemas.microsoft.com/office/word/2015/wordml/symex" xmlns:wpg="http://schemas.microsoft.com/office/word/2010/wordprocessingGroup" xmlns:wpi="http://schemas.microsoft.com/office/word/2010/wordprocessingInk" xmlns:wne="http://schemas.microsoft.com/office/word/2006/wordml" xmlns:wps="http://schemas.microsoft.com/office/word/2010/wordprocessingShape" mc:Ignorable="w14 w15 w16se w16cid wp14">
+<w:endnotes xmlns:wpc="http://schemas.microsoft.com/office/word/2010/wordprocessingCanvas" xmlns:cx="http://schemas.microsoft.com/office/drawing/2014/chartex" xmlns:cx1="http://schemas.microsoft.com/office/drawing/2015/9/8/chartex" xmlns:cx2="http://schemas.microsoft.com/office/drawing/2015/10/21/chartex" xmlns:cx3="http://schemas.microsoft.com/office/drawing/2016/5/9/chartex" xmlns:cx4="http://schemas.microsoft.com/office/drawing/2016/5/10/chartex" xmlns:cx5="http://schemas.microsoft.com/office/drawing/2016/5/11/chartex" xmlns:cx6="http://schemas.microsoft.com/office/drawing/2016/5/12/chartex" xmlns:cx7="http://schemas.microsoft.com/office/drawing/2016/5/13/chartex" xmlns:cx8="http://schemas.microsoft.com/office/drawing/2016/5/14/chartex" xmlns:mc="http://schemas.openxmlformats.org/markup-compatibility/2006" xmlns:aink="http://schemas.microsoft.com/office/drawing/2016/ink" xmlns:am3d="http://schemas.microsoft.com/office/drawing/2017/model3d" xmlns:o="urn:schemas-microsoft-com:office:office" xmlns:oel="http://schemas.microsoft.com/office/2019/extlst" xmlns:r="http://schemas.openxmlformats.org/officeDocument/2006/relationships" xmlns:m="http://schemas.openxmlformats.org/officeDocument/2006/math" xmlns:v="urn:schemas-microsoft-com:vml" xmlns:wp14="http://schemas.microsoft.com/office/word/2010/wordprocessingDrawing" xmlns:wp="http://schemas.openxmlformats.org/drawingml/2006/wordprocessingDrawing" xmlns:w10="urn:schemas-microsoft-com:office:word" xmlns:w="http://schemas.openxmlformats.org/wordprocessingml/2006/main" xmlns:w14="http://schemas.microsoft.com/office/word/2010/wordml" xmlns:w15="http://schemas.microsoft.com/office/word/2012/wordml" xmlns:w16cex="http://schemas.microsoft.com/office/word/2018/wordml/cex" xmlns:w16cid="http://schemas.microsoft.com/office/word/2016/wordml/cid" xmlns:w16="http://schemas.microsoft.com/office/word/2018/wordml" xmlns:w16sdtdh="http://schemas.microsoft.com/office/word/2020/wordml/sdtdatahash" xmlns:w16se="http://schemas.microsoft.com/office/word/2015/wordml/symex" xmlns:wpg="http://schemas.microsoft.com/office/word/2010/wordprocessingGroup" xmlns:wpi="http://schemas.microsoft.com/office/word/2010/wordprocessingInk" xmlns:wne="http://schemas.microsoft.com/office/word/2006/wordml" xmlns:wps="http://schemas.microsoft.com/office/word/2010/wordprocessingShape" mc:Ignorable="w14 w15 w16se w16cid w16 w16cex w16sdtdh wp14">
   <w:endnote w:type="separator" w:id="-1">
     <w:p>
       <w:pPr>
@@ -1964,7 +2211,7 @@
 </file>
 
 <file path=word/footnotes.xml><?xml version="1.0" encoding="utf-8"?>
-<w:footnotes xmlns:wpc="http://schemas.microsoft.com/office/word/2010/wordprocessingCanvas" xmlns:cx="http://schemas.microsoft.com/office/drawing/2014/chartex" xmlns:cx1="http://schemas.microsoft.com/office/drawing/2015/9/8/chartex" xmlns:cx2="http://schemas.microsoft.com/office/drawing/2015/10/21/chartex" xmlns:cx3="http://schemas.microsoft.com/office/drawing/2016/5/9/chartex" xmlns:cx4="http://schemas.microsoft.com/office/drawing/2016/5/10/chartex" xmlns:cx5="http://schemas.microsoft.com/office/drawing/2016/5/11/chartex" xmlns:cx6="http://schemas.microsoft.com/office/drawing/2016/5/12/chartex" xmlns:cx7="http://schemas.microsoft.com/office/drawing/2016/5/13/chartex" xmlns:cx8="http://schemas.microsoft.com/office/drawing/2016/5/14/chartex" xmlns:mc="http://schemas.openxmlformats.org/markup-compatibility/2006" xmlns:aink="http://schemas.microsoft.com/office/drawing/2016/ink" xmlns:am3d="http://schemas.microsoft.com/office/drawing/2017/model3d" xmlns:o="urn:schemas-microsoft-com:office:office" xmlns:r="http://schemas.openxmlformats.org/officeDocument/2006/relationships" xmlns:m="http://schemas.openxmlformats.org/officeDocument/2006/math" xmlns:v="urn:schemas-microsoft-com:vml" xmlns:wp14="http://schemas.microsoft.com/office/word/2010/wordprocessingDrawing" xmlns:wp="http://schemas.openxmlformats.org/drawingml/2006/wordprocessingDrawing" xmlns:w10="urn:schemas-microsoft-com:office:word" xmlns:w="http://schemas.openxmlformats.org/wordprocessingml/2006/main" xmlns:w14="http://schemas.microsoft.com/office/word/2010/wordml" xmlns:w15="http://schemas.microsoft.com/office/word/2012/wordml" xmlns:w16cid="http://schemas.microsoft.com/office/word/2016/wordml/cid" xmlns:w16se="http://schemas.microsoft.com/office/word/2015/wordml/symex" xmlns:wpg="http://schemas.microsoft.com/office/word/2010/wordprocessingGroup" xmlns:wpi="http://schemas.microsoft.com/office/word/2010/wordprocessingInk" xmlns:wne="http://schemas.microsoft.com/office/word/2006/wordml" xmlns:wps="http://schemas.microsoft.com/office/word/2010/wordprocessingShape" mc:Ignorable="w14 w15 w16se w16cid wp14">
+<w:footnotes xmlns:wpc="http://schemas.microsoft.com/office/word/2010/wordprocessingCanvas" xmlns:cx="http://schemas.microsoft.com/office/drawing/2014/chartex" xmlns:cx1="http://schemas.microsoft.com/office/drawing/2015/9/8/chartex" xmlns:cx2="http://schemas.microsoft.com/office/drawing/2015/10/21/chartex" xmlns:cx3="http://schemas.microsoft.com/office/drawing/2016/5/9/chartex" xmlns:cx4="http://schemas.microsoft.com/office/drawing/2016/5/10/chartex" xmlns:cx5="http://schemas.microsoft.com/office/drawing/2016/5/11/chartex" xmlns:cx6="http://schemas.microsoft.com/office/drawing/2016/5/12/chartex" xmlns:cx7="http://schemas.microsoft.com/office/drawing/2016/5/13/chartex" xmlns:cx8="http://schemas.microsoft.com/office/drawing/2016/5/14/chartex" xmlns:mc="http://schemas.openxmlformats.org/markup-compatibility/2006" xmlns:aink="http://schemas.microsoft.com/office/drawing/2016/ink" xmlns:am3d="http://schemas.microsoft.com/office/drawing/2017/model3d" xmlns:o="urn:schemas-microsoft-com:office:office" xmlns:oel="http://schemas.microsoft.com/office/2019/extlst" xmlns:r="http://schemas.openxmlformats.org/officeDocument/2006/relationships" xmlns:m="http://schemas.openxmlformats.org/officeDocument/2006/math" xmlns:v="urn:schemas-microsoft-com:vml" xmlns:wp14="http://schemas.microsoft.com/office/word/2010/wordprocessingDrawing" xmlns:wp="http://schemas.openxmlformats.org/drawingml/2006/wordprocessingDrawing" xmlns:w10="urn:schemas-microsoft-com:office:word" xmlns:w="http://schemas.openxmlformats.org/wordprocessingml/2006/main" xmlns:w14="http://schemas.microsoft.com/office/word/2010/wordml" xmlns:w15="http://schemas.microsoft.com/office/word/2012/wordml" xmlns:w16cex="http://schemas.microsoft.com/office/word/2018/wordml/cex" xmlns:w16cid="http://schemas.microsoft.com/office/word/2016/wordml/cid" xmlns:w16="http://schemas.microsoft.com/office/word/2018/wordml" xmlns:w16sdtdh="http://schemas.microsoft.com/office/word/2020/wordml/sdtdatahash" xmlns:w16se="http://schemas.microsoft.com/office/word/2015/wordml/symex" xmlns:wpg="http://schemas.microsoft.com/office/word/2010/wordprocessingGroup" xmlns:wpi="http://schemas.microsoft.com/office/word/2010/wordprocessingInk" xmlns:wne="http://schemas.microsoft.com/office/word/2006/wordml" xmlns:wps="http://schemas.microsoft.com/office/word/2010/wordprocessingShape" mc:Ignorable="w14 w15 w16se w16cid w16 w16cex w16sdtdh wp14">
   <w:footnote w:type="separator" w:id="-1">
     <w:p>
       <w:pPr>
@@ -1989,7 +2236,7 @@
 </file>
 
 <file path=word/header1.xml><?xml version="1.0" encoding="utf-8"?>
-<w:hdr xmlns:wpc="http://schemas.microsoft.com/office/word/2010/wordprocessingCanvas" xmlns:cx="http://schemas.microsoft.com/office/drawing/2014/chartex" xmlns:cx1="http://schemas.microsoft.com/office/drawing/2015/9/8/chartex" xmlns:cx2="http://schemas.microsoft.com/office/drawing/2015/10/21/chartex" xmlns:cx3="http://schemas.microsoft.com/office/drawing/2016/5/9/chartex" xmlns:cx4="http://schemas.microsoft.com/office/drawing/2016/5/10/chartex" xmlns:cx5="http://schemas.microsoft.com/office/drawing/2016/5/11/chartex" xmlns:cx6="http://schemas.microsoft.com/office/drawing/2016/5/12/chartex" xmlns:cx7="http://schemas.microsoft.com/office/drawing/2016/5/13/chartex" xmlns:cx8="http://schemas.microsoft.com/office/drawing/2016/5/14/chartex" xmlns:mc="http://schemas.openxmlformats.org/markup-compatibility/2006" xmlns:aink="http://schemas.microsoft.com/office/drawing/2016/ink" xmlns:am3d="http://schemas.microsoft.com/office/drawing/2017/model3d" xmlns:o="urn:schemas-microsoft-com:office:office" xmlns:r="http://schemas.openxmlformats.org/officeDocument/2006/relationships" xmlns:m="http://schemas.openxmlformats.org/officeDocument/2006/math" xmlns:v="urn:schemas-microsoft-com:vml" xmlns:wp14="http://schemas.microsoft.com/office/word/2010/wordprocessingDrawing" xmlns:wp="http://schemas.openxmlformats.org/drawingml/2006/wordprocessingDrawing" xmlns:w10="urn:schemas-microsoft-com:office:word" xmlns:w="http://schemas.openxmlformats.org/wordprocessingml/2006/main" xmlns:w14="http://schemas.microsoft.com/office/word/2010/wordml" xmlns:w15="http://schemas.microsoft.com/office/word/2012/wordml" xmlns:w16cid="http://schemas.microsoft.com/office/word/2016/wordml/cid" xmlns:w16se="http://schemas.microsoft.com/office/word/2015/wordml/symex" xmlns:wpg="http://schemas.microsoft.com/office/word/2010/wordprocessingGroup" xmlns:wpi="http://schemas.microsoft.com/office/word/2010/wordprocessingInk" xmlns:wne="http://schemas.microsoft.com/office/word/2006/wordml" xmlns:wps="http://schemas.microsoft.com/office/word/2010/wordprocessingShape" mc:Ignorable="w14 w15 w16se w16cid wp14">
+<w:hdr xmlns:wpc="http://schemas.microsoft.com/office/word/2010/wordprocessingCanvas" xmlns:cx="http://schemas.microsoft.com/office/drawing/2014/chartex" xmlns:cx1="http://schemas.microsoft.com/office/drawing/2015/9/8/chartex" xmlns:cx2="http://schemas.microsoft.com/office/drawing/2015/10/21/chartex" xmlns:cx3="http://schemas.microsoft.com/office/drawing/2016/5/9/chartex" xmlns:cx4="http://schemas.microsoft.com/office/drawing/2016/5/10/chartex" xmlns:cx5="http://schemas.microsoft.com/office/drawing/2016/5/11/chartex" xmlns:cx6="http://schemas.microsoft.com/office/drawing/2016/5/12/chartex" xmlns:cx7="http://schemas.microsoft.com/office/drawing/2016/5/13/chartex" xmlns:cx8="http://schemas.microsoft.com/office/drawing/2016/5/14/chartex" xmlns:mc="http://schemas.openxmlformats.org/markup-compatibility/2006" xmlns:aink="http://schemas.microsoft.com/office/drawing/2016/ink" xmlns:am3d="http://schemas.microsoft.com/office/drawing/2017/model3d" xmlns:o="urn:schemas-microsoft-com:office:office" xmlns:oel="http://schemas.microsoft.com/office/2019/extlst" xmlns:r="http://schemas.openxmlformats.org/officeDocument/2006/relationships" xmlns:m="http://schemas.openxmlformats.org/officeDocument/2006/math" xmlns:v="urn:schemas-microsoft-com:vml" xmlns:wp14="http://schemas.microsoft.com/office/word/2010/wordprocessingDrawing" xmlns:wp="http://schemas.openxmlformats.org/drawingml/2006/wordprocessingDrawing" xmlns:w10="urn:schemas-microsoft-com:office:word" xmlns:w="http://schemas.openxmlformats.org/wordprocessingml/2006/main" xmlns:w14="http://schemas.microsoft.com/office/word/2010/wordml" xmlns:w15="http://schemas.microsoft.com/office/word/2012/wordml" xmlns:w16cex="http://schemas.microsoft.com/office/word/2018/wordml/cex" xmlns:w16cid="http://schemas.microsoft.com/office/word/2016/wordml/cid" xmlns:w16="http://schemas.microsoft.com/office/word/2018/wordml" xmlns:w16sdtdh="http://schemas.microsoft.com/office/word/2020/wordml/sdtdatahash" xmlns:w16se="http://schemas.microsoft.com/office/word/2015/wordml/symex" xmlns:wpg="http://schemas.microsoft.com/office/word/2010/wordprocessingGroup" xmlns:wpi="http://schemas.microsoft.com/office/word/2010/wordprocessingInk" xmlns:wne="http://schemas.microsoft.com/office/word/2006/wordml" xmlns:wps="http://schemas.microsoft.com/office/word/2010/wordprocessingShape" mc:Ignorable="w14 w15 w16se w16cid w16 w16cex w16sdtdh wp14">
   <w:p>
     <w:pPr>
       <w:spacing w:line="264" w:lineRule="auto"/>
@@ -2127,7 +2374,7 @@
 </file>
 
 <file path=word/numbering.xml><?xml version="1.0" encoding="utf-8"?>
-<w:numbering xmlns:wpc="http://schemas.microsoft.com/office/word/2010/wordprocessingCanvas" xmlns:cx="http://schemas.microsoft.com/office/drawing/2014/chartex" xmlns:cx1="http://schemas.microsoft.com/office/drawing/2015/9/8/chartex" xmlns:cx2="http://schemas.microsoft.com/office/drawing/2015/10/21/chartex" xmlns:cx3="http://schemas.microsoft.com/office/drawing/2016/5/9/chartex" xmlns:cx4="http://schemas.microsoft.com/office/drawing/2016/5/10/chartex" xmlns:cx5="http://schemas.microsoft.com/office/drawing/2016/5/11/chartex" xmlns:cx6="http://schemas.microsoft.com/office/drawing/2016/5/12/chartex" xmlns:cx7="http://schemas.microsoft.com/office/drawing/2016/5/13/chartex" xmlns:cx8="http://schemas.microsoft.com/office/drawing/2016/5/14/chartex" xmlns:mc="http://schemas.openxmlformats.org/markup-compatibility/2006" xmlns:aink="http://schemas.microsoft.com/office/drawing/2016/ink" xmlns:am3d="http://schemas.microsoft.com/office/drawing/2017/model3d" xmlns:o="urn:schemas-microsoft-com:office:office" xmlns:r="http://schemas.openxmlformats.org/officeDocument/2006/relationships" xmlns:m="http://schemas.openxmlformats.org/officeDocument/2006/math" xmlns:v="urn:schemas-microsoft-com:vml" xmlns:wp14="http://schemas.microsoft.com/office/word/2010/wordprocessingDrawing" xmlns:wp="http://schemas.openxmlformats.org/drawingml/2006/wordprocessingDrawing" xmlns:w10="urn:schemas-microsoft-com:office:word" xmlns:w="http://schemas.openxmlformats.org/wordprocessingml/2006/main" xmlns:w14="http://schemas.microsoft.com/office/word/2010/wordml" xmlns:w15="http://schemas.microsoft.com/office/word/2012/wordml" xmlns:w16cid="http://schemas.microsoft.com/office/word/2016/wordml/cid" xmlns:w16se="http://schemas.microsoft.com/office/word/2015/wordml/symex" xmlns:wpg="http://schemas.microsoft.com/office/word/2010/wordprocessingGroup" xmlns:wpi="http://schemas.microsoft.com/office/word/2010/wordprocessingInk" xmlns:wne="http://schemas.microsoft.com/office/word/2006/wordml" xmlns:wps="http://schemas.microsoft.com/office/word/2010/wordprocessingShape" mc:Ignorable="w14 w15 w16se w16cid wp14">
+<w:numbering xmlns:wpc="http://schemas.microsoft.com/office/word/2010/wordprocessingCanvas" xmlns:cx="http://schemas.microsoft.com/office/drawing/2014/chartex" xmlns:cx1="http://schemas.microsoft.com/office/drawing/2015/9/8/chartex" xmlns:cx2="http://schemas.microsoft.com/office/drawing/2015/10/21/chartex" xmlns:cx3="http://schemas.microsoft.com/office/drawing/2016/5/9/chartex" xmlns:cx4="http://schemas.microsoft.com/office/drawing/2016/5/10/chartex" xmlns:cx5="http://schemas.microsoft.com/office/drawing/2016/5/11/chartex" xmlns:cx6="http://schemas.microsoft.com/office/drawing/2016/5/12/chartex" xmlns:cx7="http://schemas.microsoft.com/office/drawing/2016/5/13/chartex" xmlns:cx8="http://schemas.microsoft.com/office/drawing/2016/5/14/chartex" xmlns:mc="http://schemas.openxmlformats.org/markup-compatibility/2006" xmlns:aink="http://schemas.microsoft.com/office/drawing/2016/ink" xmlns:am3d="http://schemas.microsoft.com/office/drawing/2017/model3d" xmlns:o="urn:schemas-microsoft-com:office:office" xmlns:oel="http://schemas.microsoft.com/office/2019/extlst" xmlns:r="http://schemas.openxmlformats.org/officeDocument/2006/relationships" xmlns:m="http://schemas.openxmlformats.org/officeDocument/2006/math" xmlns:v="urn:schemas-microsoft-com:vml" xmlns:wp14="http://schemas.microsoft.com/office/word/2010/wordprocessingDrawing" xmlns:wp="http://schemas.openxmlformats.org/drawingml/2006/wordprocessingDrawing" xmlns:w10="urn:schemas-microsoft-com:office:word" xmlns:w="http://schemas.openxmlformats.org/wordprocessingml/2006/main" xmlns:w14="http://schemas.microsoft.com/office/word/2010/wordml" xmlns:w15="http://schemas.microsoft.com/office/word/2012/wordml" xmlns:w16cex="http://schemas.microsoft.com/office/word/2018/wordml/cex" xmlns:w16cid="http://schemas.microsoft.com/office/word/2016/wordml/cid" xmlns:w16="http://schemas.microsoft.com/office/word/2018/wordml" xmlns:w16sdtdh="http://schemas.microsoft.com/office/word/2020/wordml/sdtdatahash" xmlns:w16se="http://schemas.microsoft.com/office/word/2015/wordml/symex" xmlns:wpg="http://schemas.microsoft.com/office/word/2010/wordprocessingGroup" xmlns:wpi="http://schemas.microsoft.com/office/word/2010/wordprocessingInk" xmlns:wne="http://schemas.microsoft.com/office/word/2006/wordml" xmlns:wps="http://schemas.microsoft.com/office/word/2010/wordprocessingShape" mc:Ignorable="w14 w15 w16se w16cid w16 w16cex w16sdtdh wp14">
   <w:abstractNum w:abstractNumId="0" w15:restartNumberingAfterBreak="0">
     <w:nsid w:val="181109D5"/>
     <w:multiLevelType w:val="hybridMultilevel"/>
@@ -2953,38 +3200,38 @@
       </w:pPr>
     </w:lvl>
   </w:abstractNum>
-  <w:num w:numId="1">
+  <w:num w:numId="1" w16cid:durableId="657267697">
     <w:abstractNumId w:val="7"/>
   </w:num>
-  <w:num w:numId="2">
+  <w:num w:numId="2" w16cid:durableId="2023119847">
     <w:abstractNumId w:val="2"/>
   </w:num>
-  <w:num w:numId="3">
+  <w:num w:numId="3" w16cid:durableId="58335118">
     <w:abstractNumId w:val="1"/>
   </w:num>
-  <w:num w:numId="4">
+  <w:num w:numId="4" w16cid:durableId="923489756">
     <w:abstractNumId w:val="3"/>
   </w:num>
-  <w:num w:numId="5">
+  <w:num w:numId="5" w16cid:durableId="1805347877">
     <w:abstractNumId w:val="8"/>
   </w:num>
-  <w:num w:numId="6">
+  <w:num w:numId="6" w16cid:durableId="1439789082">
     <w:abstractNumId w:val="6"/>
   </w:num>
-  <w:num w:numId="7">
+  <w:num w:numId="7" w16cid:durableId="161312284">
     <w:abstractNumId w:val="5"/>
   </w:num>
-  <w:num w:numId="8">
+  <w:num w:numId="8" w16cid:durableId="1666400705">
     <w:abstractNumId w:val="4"/>
   </w:num>
-  <w:num w:numId="9">
+  <w:num w:numId="9" w16cid:durableId="1640726040">
     <w:abstractNumId w:val="0"/>
   </w:num>
 </w:numbering>
 </file>
 
 <file path=word/styles.xml><?xml version="1.0" encoding="utf-8"?>
-<w:styles xmlns:mc="http://schemas.openxmlformats.org/markup-compatibility/2006" xmlns:r="http://schemas.openxmlformats.org/officeDocument/2006/relationships" xmlns:w="http://schemas.openxmlformats.org/wordprocessingml/2006/main" xmlns:w14="http://schemas.microsoft.com/office/word/2010/wordml" xmlns:w15="http://schemas.microsoft.com/office/word/2012/wordml" xmlns:w16cid="http://schemas.microsoft.com/office/word/2016/wordml/cid" xmlns:w16se="http://schemas.microsoft.com/office/word/2015/wordml/symex" mc:Ignorable="w14 w15 w16se w16cid">
+<w:styles xmlns:mc="http://schemas.openxmlformats.org/markup-compatibility/2006" xmlns:r="http://schemas.openxmlformats.org/officeDocument/2006/relationships" xmlns:w="http://schemas.openxmlformats.org/wordprocessingml/2006/main" xmlns:w14="http://schemas.microsoft.com/office/word/2010/wordml" xmlns:w15="http://schemas.microsoft.com/office/word/2012/wordml" xmlns:w16cex="http://schemas.microsoft.com/office/word/2018/wordml/cex" xmlns:w16cid="http://schemas.microsoft.com/office/word/2016/wordml/cid" xmlns:w16="http://schemas.microsoft.com/office/word/2018/wordml" xmlns:w16sdtdh="http://schemas.microsoft.com/office/word/2020/wordml/sdtdatahash" xmlns:w16se="http://schemas.microsoft.com/office/word/2015/wordml/symex" mc:Ignorable="w14 w15 w16se w16cid w16 w16cex w16sdtdh">
   <w:docDefaults>
     <w:rPrDefault>
       <w:rPr>
@@ -3000,7 +3247,7 @@
       </w:pPr>
     </w:pPrDefault>
   </w:docDefaults>
-  <w:latentStyles w:defLockedState="0" w:defUIPriority="99" w:defSemiHidden="0" w:defUnhideWhenUsed="0" w:defQFormat="0" w:count="375">
+  <w:latentStyles w:defLockedState="0" w:defUIPriority="99" w:defSemiHidden="0" w:defUnhideWhenUsed="0" w:defQFormat="0" w:count="376">
     <w:lsdException w:name="Normal" w:uiPriority="0" w:qFormat="1"/>
     <w:lsdException w:name="heading 1" w:uiPriority="9" w:qFormat="1"/>
     <w:lsdException w:name="heading 2" w:semiHidden="1" w:uiPriority="9" w:unhideWhenUsed="1" w:qFormat="1"/>
@@ -3106,7 +3353,6 @@
     <w:lsdException w:name="HTML Sample" w:semiHidden="1" w:unhideWhenUsed="1"/>
     <w:lsdException w:name="HTML Typewriter" w:semiHidden="1" w:unhideWhenUsed="1"/>
     <w:lsdException w:name="HTML Variable" w:semiHidden="1" w:unhideWhenUsed="1"/>
-    <w:lsdException w:name="Normal Table" w:semiHidden="1" w:unhideWhenUsed="1"/>
     <w:lsdException w:name="annotation subject" w:semiHidden="1" w:unhideWhenUsed="1"/>
     <w:lsdException w:name="No List" w:semiHidden="1" w:unhideWhenUsed="1"/>
     <w:lsdException w:name="Outline List 1" w:semiHidden="1" w:unhideWhenUsed="1"/>
@@ -3153,10 +3399,8 @@
     <w:lsdException w:name="Table Subtle 2" w:semiHidden="1" w:unhideWhenUsed="1"/>
     <w:lsdException w:name="Table Web 1" w:semiHidden="1" w:unhideWhenUsed="1"/>
     <w:lsdException w:name="Table Web 2" w:semiHidden="1" w:unhideWhenUsed="1"/>
-    <w:lsdException w:name="Table Web 3" w:semiHidden="1" w:unhideWhenUsed="1"/>
     <w:lsdException w:name="Balloon Text" w:semiHidden="1" w:unhideWhenUsed="1"/>
     <w:lsdException w:name="Table Grid" w:uiPriority="39"/>
-    <w:lsdException w:name="Table Theme" w:semiHidden="1" w:unhideWhenUsed="1"/>
     <w:lsdException w:name="Placeholder Text" w:semiHidden="1"/>
     <w:lsdException w:name="No Spacing" w:uiPriority="1" w:qFormat="1"/>
     <w:lsdException w:name="Light Shading" w:uiPriority="60"/>
@@ -3376,6 +3620,7 @@
     <w:lsdException w:name="Smart Hyperlink" w:semiHidden="1" w:unhideWhenUsed="1"/>
     <w:lsdException w:name="Hashtag" w:semiHidden="1" w:unhideWhenUsed="1"/>
     <w:lsdException w:name="Unresolved Mention" w:semiHidden="1" w:unhideWhenUsed="1"/>
+    <w:lsdException w:name="Smart Link" w:semiHidden="1" w:unhideWhenUsed="1"/>
   </w:latentStyles>
   <w:style w:type="paragraph" w:default="1" w:styleId="Normal">
     <w:name w:val="Normal"/>

</xml_diff>